<commit_message>
added few hints for how the system works
</commit_message>
<xml_diff>
--- a/Specification.docx
+++ b/Specification.docx
@@ -422,8 +422,19 @@
           <w:szCs w:val="28"/>
           <w:lang w:val="en-US" w:eastAsia="fr-FR"/>
         </w:rPr>
-        <w:t xml:space="preserve"> +MongoDB</w:t>
-      </w:r>
+        <w:t xml:space="preserve"> +</w:t>
+      </w:r>
+      <w:proofErr w:type="spellStart"/>
+      <w:r>
+        <w:rPr>
+          <w:rFonts w:ascii="Segoe UI" w:eastAsia="Times New Roman" w:hAnsi="Segoe UI" w:cs="Segoe UI"/>
+          <w:sz w:val="28"/>
+          <w:szCs w:val="28"/>
+          <w:lang w:val="en-US" w:eastAsia="fr-FR"/>
+        </w:rPr>
+        <w:t>MongoDB</w:t>
+      </w:r>
+      <w:proofErr w:type="spellEnd"/>
     </w:p>
     <w:p>
       <w:pPr>
@@ -547,61 +558,182 @@
           <w:szCs w:val="28"/>
           <w:lang w:val="en-US" w:eastAsia="fr-FR"/>
         </w:rPr>
+        <w:t xml:space="preserve"> save</w:t>
+      </w:r>
+      <w:r>
+        <w:rPr>
+          <w:rFonts w:ascii="Segoe UI" w:eastAsia="Times New Roman" w:hAnsi="Segoe UI" w:cs="Segoe UI"/>
+          <w:sz w:val="28"/>
+          <w:szCs w:val="28"/>
+          <w:lang w:val="en-US" w:eastAsia="fr-FR"/>
+        </w:rPr>
+        <w:t xml:space="preserve">d </w:t>
+      </w:r>
+      <w:r>
+        <w:rPr>
+          <w:rFonts w:ascii="Segoe UI" w:eastAsia="Times New Roman" w:hAnsi="Segoe UI" w:cs="Segoe UI"/>
+          <w:sz w:val="28"/>
+          <w:szCs w:val="28"/>
+          <w:lang w:val="en-US" w:eastAsia="fr-FR"/>
+        </w:rPr>
+        <w:t xml:space="preserve"> in the DB</w:t>
+      </w:r>
+    </w:p>
+    <w:p>
+      <w:pPr>
+        <w:rPr>
+          <w:b/>
+          <w:bCs/>
+          <w:sz w:val="32"/>
+          <w:szCs w:val="32"/>
+          <w:u w:val="single"/>
+          <w:lang w:val="en-US"/>
+        </w:rPr>
+      </w:pPr>
+    </w:p>
+    <w:p>
+      <w:pPr>
+        <w:rPr>
+          <w:b/>
+          <w:bCs/>
+          <w:sz w:val="32"/>
+          <w:szCs w:val="32"/>
+          <w:u w:val="single"/>
+          <w:lang w:val="en-US"/>
+        </w:rPr>
+      </w:pPr>
+      <w:r>
+        <w:rPr>
+          <w:b/>
+          <w:bCs/>
+          <w:sz w:val="32"/>
+          <w:szCs w:val="32"/>
+          <w:u w:val="single"/>
+          <w:lang w:val="en-US"/>
+        </w:rPr>
+        <w:t>How the System works:</w:t>
+      </w:r>
+    </w:p>
+    <w:p>
+      <w:pPr>
+        <w:rPr>
+          <w:sz w:val="28"/>
+          <w:szCs w:val="28"/>
+          <w:lang w:val="en-US" w:bidi="ar-TN"/>
+        </w:rPr>
+      </w:pPr>
+      <w:r>
+        <w:rPr>
+          <w:sz w:val="28"/>
+          <w:szCs w:val="28"/>
+          <w:lang w:val="en-US" w:bidi="ar-TN"/>
+        </w:rPr>
+        <w:t>Talk about API</w:t>
+      </w:r>
+    </w:p>
+    <w:p>
+      <w:pPr>
+        <w:rPr>
+          <w:sz w:val="28"/>
+          <w:szCs w:val="28"/>
+          <w:lang w:val="en-US" w:bidi="ar-TN"/>
+        </w:rPr>
+      </w:pPr>
+      <w:r>
+        <w:rPr>
+          <w:sz w:val="28"/>
+          <w:szCs w:val="28"/>
+          <w:lang w:val="en-US" w:bidi="ar-TN"/>
+        </w:rPr>
+        <w:t xml:space="preserve">What happens when the user logs </w:t>
+      </w:r>
+      <w:proofErr w:type="gramStart"/>
+      <w:r>
+        <w:rPr>
+          <w:sz w:val="28"/>
+          <w:szCs w:val="28"/>
+          <w:lang w:val="en-US" w:bidi="ar-TN"/>
+        </w:rPr>
+        <w:t>in</w:t>
+      </w:r>
+      <w:proofErr w:type="gramEnd"/>
+      <w:r>
+        <w:rPr>
+          <w:sz w:val="28"/>
+          <w:szCs w:val="28"/>
+          <w:lang w:val="en-US" w:bidi="ar-TN"/>
+        </w:rPr>
         <w:t xml:space="preserve"> </w:t>
       </w:r>
+    </w:p>
+    <w:p>
+      <w:pPr>
+        <w:rPr>
+          <w:sz w:val="28"/>
+          <w:szCs w:val="28"/>
+          <w:lang w:val="en-US" w:bidi="ar-TN"/>
+        </w:rPr>
+      </w:pPr>
+      <w:r>
+        <w:rPr>
+          <w:sz w:val="28"/>
+          <w:szCs w:val="28"/>
+          <w:lang w:val="en-US" w:bidi="ar-TN"/>
+        </w:rPr>
+        <w:t xml:space="preserve">How is the data </w:t>
+      </w:r>
       <w:proofErr w:type="gramStart"/>
       <w:r>
         <w:rPr>
-          <w:rFonts w:ascii="Segoe UI" w:eastAsia="Times New Roman" w:hAnsi="Segoe UI" w:cs="Segoe UI"/>
-          <w:sz w:val="28"/>
-          <w:szCs w:val="28"/>
-          <w:lang w:val="en-US" w:eastAsia="fr-FR"/>
-        </w:rPr>
-        <w:t>save</w:t>
-      </w:r>
-      <w:r>
-        <w:rPr>
-          <w:rFonts w:ascii="Segoe UI" w:eastAsia="Times New Roman" w:hAnsi="Segoe UI" w:cs="Segoe UI"/>
-          <w:sz w:val="28"/>
-          <w:szCs w:val="28"/>
-          <w:lang w:val="en-US" w:eastAsia="fr-FR"/>
-        </w:rPr>
-        <w:t xml:space="preserve">d </w:t>
-      </w:r>
-      <w:r>
-        <w:rPr>
-          <w:rFonts w:ascii="Segoe UI" w:eastAsia="Times New Roman" w:hAnsi="Segoe UI" w:cs="Segoe UI"/>
-          <w:sz w:val="28"/>
-          <w:szCs w:val="28"/>
-          <w:lang w:val="en-US" w:eastAsia="fr-FR"/>
-        </w:rPr>
-        <w:t xml:space="preserve"> in</w:t>
+          <w:sz w:val="28"/>
+          <w:szCs w:val="28"/>
+          <w:lang w:val="en-US" w:bidi="ar-TN"/>
+        </w:rPr>
+        <w:t>management</w:t>
       </w:r>
       <w:proofErr w:type="gramEnd"/>
-      <w:r>
-        <w:rPr>
-          <w:rFonts w:ascii="Segoe UI" w:eastAsia="Times New Roman" w:hAnsi="Segoe UI" w:cs="Segoe UI"/>
-          <w:sz w:val="28"/>
-          <w:szCs w:val="28"/>
-          <w:lang w:val="en-US" w:eastAsia="fr-FR"/>
-        </w:rPr>
-        <w:t xml:space="preserve"> the DB</w:t>
-      </w:r>
-    </w:p>
-    <w:p>
-      <w:pPr>
-        <w:rPr>
-          <w:rFonts w:ascii="Segoe UI" w:eastAsia="Times New Roman" w:hAnsi="Segoe UI" w:cs="Segoe UI"/>
-          <w:sz w:val="28"/>
-          <w:szCs w:val="28"/>
-          <w:lang w:val="en-US" w:eastAsia="fr-FR"/>
-        </w:rPr>
-      </w:pPr>
-    </w:p>
-    <w:p>
-      <w:pPr>
-        <w:rPr>
-          <w:lang w:val="en-US"/>
+    </w:p>
+    <w:p>
+      <w:pPr>
+        <w:rPr>
+          <w:sz w:val="28"/>
+          <w:szCs w:val="28"/>
+          <w:lang w:val="en-US" w:bidi="ar-TN"/>
+        </w:rPr>
+      </w:pPr>
+      <w:r>
+        <w:rPr>
+          <w:sz w:val="28"/>
+          <w:szCs w:val="28"/>
+          <w:lang w:val="en-US" w:bidi="ar-TN"/>
+        </w:rPr>
+        <w:lastRenderedPageBreak/>
+        <w:t>How to fetch data from 3</w:t>
+      </w:r>
+      <w:r>
+        <w:rPr>
+          <w:sz w:val="28"/>
+          <w:szCs w:val="28"/>
+          <w:vertAlign w:val="superscript"/>
+          <w:lang w:val="en-US" w:bidi="ar-TN"/>
+        </w:rPr>
+        <w:t>rd</w:t>
+      </w:r>
+      <w:r>
+        <w:rPr>
+          <w:sz w:val="28"/>
+          <w:szCs w:val="28"/>
+          <w:lang w:val="en-US" w:bidi="ar-TN"/>
+        </w:rPr>
+        <w:t xml:space="preserve"> parties</w:t>
+      </w:r>
+    </w:p>
+    <w:p>
+      <w:pPr>
+        <w:rPr>
+          <w:sz w:val="28"/>
+          <w:szCs w:val="28"/>
+          <w:lang w:val="en-US" w:bidi="ar-TN"/>
         </w:rPr>
       </w:pPr>
     </w:p>

</xml_diff>